<commit_message>
[Chore] 코드 주석 추가, static / 비 static 구조 설명
</commit_message>
<xml_diff>
--- a/TIL.docx
+++ b/TIL.docx
@@ -539,6 +539,19 @@
       </w:r>
     </w:p>
     <w:p>
+      <w:pPr>
+        <w:rPr>
+          <w:rFonts w:hint="eastAsia"/>
+        </w:rPr>
+      </w:pPr>
+      <w:r>
+        <w:rPr>
+          <w:rFonts w:hint="eastAsia"/>
+        </w:rPr>
+        <w:t>1.</w:t>
+      </w:r>
+    </w:p>
+    <w:p>
       <w:r>
         <w:rPr>
           <w:rFonts w:hint="eastAsia"/>
@@ -553,6 +566,19 @@
       </w:r>
     </w:p>
     <w:p>
+      <w:pPr>
+        <w:rPr>
+          <w:rFonts w:hint="eastAsia"/>
+        </w:rPr>
+      </w:pPr>
+      <w:r>
+        <w:rPr>
+          <w:rFonts w:hint="eastAsia"/>
+        </w:rPr>
+        <w:t>2.</w:t>
+      </w:r>
+    </w:p>
+    <w:p>
       <w:r>
         <w:rPr>
           <w:rFonts w:hint="eastAsia"/>
@@ -570,11 +596,120 @@
         <w:rPr>
           <w:rFonts w:hint="eastAsia"/>
         </w:rPr>
-        <w:t xml:space="preserve">타일맵 </w:t>
+        <w:t>3.</w:t>
+      </w:r>
+    </w:p>
+    <w:p>
+      <w:pPr>
+        <w:rPr>
+          <w:rFonts w:hint="eastAsia"/>
+        </w:rPr>
+      </w:pPr>
+      <w:r>
+        <w:rPr>
+          <w:rFonts w:hint="eastAsia"/>
+        </w:rPr>
+        <w:t>타일맵</w:t>
+      </w:r>
+      <w:r>
+        <w:rPr>
+          <w:rFonts w:hint="eastAsia"/>
+        </w:rPr>
+        <w:t xml:space="preserve"> 편집 후,</w:t>
+      </w:r>
+      <w:r>
+        <w:rPr>
+          <w:rFonts w:hint="eastAsia"/>
+        </w:rPr>
+        <w:t xml:space="preserve"> </w:t>
       </w:r>
       <w:r>
         <w:t>Compress Tilemap Bounds</w:t>
       </w:r>
+      <w:r>
+        <w:rPr>
+          <w:rFonts w:hint="eastAsia"/>
+        </w:rPr>
+        <w:t xml:space="preserve"> 눌러서 최적화?해주기</w:t>
+      </w:r>
+    </w:p>
+    <w:p>
+      <w:r>
+        <w:rPr>
+          <w:rFonts w:hint="eastAsia"/>
+        </w:rPr>
+        <w:t>250726</w:t>
+      </w:r>
+    </w:p>
+    <w:p>
+      <w:pPr>
+        <w:rPr>
+          <w:rFonts w:hint="eastAsia"/>
+        </w:rPr>
+      </w:pPr>
+      <w:r>
+        <w:rPr>
+          <w:rFonts w:hint="eastAsia"/>
+        </w:rPr>
+        <w:t>1.</w:t>
+      </w:r>
+    </w:p>
+    <w:p>
+      <w:r>
+        <w:t xml:space="preserve">비활성화된 GameObject에 정의된 코루틴 내부 함수가 호출되면, 해당 함수 실행이 실패하거나 </w:t>
+      </w:r>
+      <w:r>
+        <w:rPr>
+          <w:b/>
+          <w:bCs/>
+        </w:rPr>
+        <w:t>중단</w:t>
+      </w:r>
+      <w:r>
+        <w:t>될 수 있다.</w:t>
+      </w:r>
+    </w:p>
+    <w:p>
+      <w:pPr>
+        <w:rPr>
+          <w:rFonts w:hint="eastAsia"/>
+        </w:rPr>
+      </w:pPr>
+      <w:r>
+        <w:rPr>
+          <w:rFonts w:hint="eastAsia"/>
+        </w:rPr>
+        <w:t>2.</w:t>
+      </w:r>
+    </w:p>
+    <w:p>
+      <w:r>
+        <w:t>[RuntimeInitializeOnLoadMethod(RuntimeInitializeLoadType.BeforeSceneLoad)]</w:t>
+      </w:r>
+      <w:r>
+        <w:t>의</w:t>
+      </w:r>
+      <w:r>
+        <w:rPr>
+          <w:rFonts w:hint="eastAsia"/>
+        </w:rPr>
+        <w:t xml:space="preserve"> 역할</w:t>
+      </w:r>
+    </w:p>
+    <w:p>
+      <w:r>
+        <w:rPr>
+          <w:rFonts w:hint="eastAsia"/>
+        </w:rPr>
+        <w:t>3.</w:t>
+      </w:r>
+    </w:p>
+    <w:p>
+      <w:pPr>
+        <w:rPr>
+          <w:rFonts w:hint="eastAsia"/>
+        </w:rPr>
+      </w:pPr>
     </w:p>
     <w:sectPr>
       <w:pgSz w:w="11906" w:h="16838"/>
@@ -1239,7 +1374,6 @@
   <w:style w:type="character" w:default="1" w:styleId="a0">
     <w:name w:val="Default Paragraph Font"/>
     <w:uiPriority w:val="1"/>
-    <w:semiHidden/>
     <w:unhideWhenUsed/>
   </w:style>
   <w:style w:type="table" w:default="1" w:styleId="a1">

</xml_diff>